<commit_message>
Renamed new files to make it much easier to see which ones are NewNotes and which ones are oldnotes
</commit_message>
<xml_diff>
--- a/TODO.docx
+++ b/TODO.docx
@@ -126,6 +126,138 @@
           <w:highlight w:val="none"/>
         </w:rPr>
         <w:t xml:space="preserve">Once we’re done with ALL NewNotes, then we’ll get rid of the old Lecture Notes. </w:t>
+      </w:r>
+      <w:r>
+        <w:rPr>
+          <w:highlight w:val="none"/>
+        </w:rPr>
+      </w:r>
+    </w:p>
+    <w:p>
+      <w:pPr>
+        <w:pStyle w:val="621"/>
+        <w:numPr>
+          <w:ilvl w:val="1"/>
+          <w:numId w:val="1"/>
+        </w:numPr>
+      </w:pPr>
+      <w:r>
+        <w:rPr>
+          <w:highlight w:val="none"/>
+        </w:rPr>
+        <w:t xml:space="preserve">IF you find these notes</w:t>
+        <w:br/>
+      </w:r>
+      <w:r>
+        <mc:AlternateContent>
+          <mc:Choice Requires="wpg">
+            <w:drawing>
+              <wp:inline xmlns:wp="http://schemas.openxmlformats.org/drawingml/2006/wordprocessingDrawing" distT="0" distB="0" distL="0" distR="0">
+                <wp:extent cx="3463845" cy="639703"/>
+                <wp:effectExtent l="0" t="0" r="0" b="0"/>
+                <wp:docPr id="1" name=""/>
+                <wp:cNvGraphicFramePr>
+                  <a:graphicFrameLocks xmlns:a="http://schemas.openxmlformats.org/drawingml/2006/main" noChangeAspect="1"/>
+                </wp:cNvGraphicFramePr>
+                <a:graphic xmlns:a="http://schemas.openxmlformats.org/drawingml/2006/main">
+                  <a:graphicData uri="http://schemas.openxmlformats.org/drawingml/2006/picture">
+                    <pic:pic xmlns:pic="http://schemas.openxmlformats.org/drawingml/2006/picture">
+                      <pic:nvPicPr>
+                        <pic:cNvPr id="680172028" name=""/>
+                        <pic:cNvPicPr>
+                          <a:picLocks noChangeAspect="1"/>
+                        </pic:cNvPicPr>
+                        <pic:nvPr/>
+                      </pic:nvPicPr>
+                      <pic:blipFill>
+                        <a:blip r:embed="rId9"/>
+                        <a:stretch/>
+                      </pic:blipFill>
+                      <pic:spPr bwMode="auto">
+                        <a:xfrm flipH="0" flipV="0">
+                          <a:off x="0" y="0"/>
+                          <a:ext cx="3463844" cy="639702"/>
+                        </a:xfrm>
+                        <a:prstGeom prst="rect">
+                          <a:avLst/>
+                        </a:prstGeom>
+                      </pic:spPr>
+                    </pic:pic>
+                  </a:graphicData>
+                </a:graphic>
+              </wp:inline>
+            </w:drawing>
+          </mc:Choice>
+          <mc:Fallback>
+            <w:pict>
+              <v:shapetype type="#_x0000_t75" o:spt="75" coordsize="21600,21600" o:preferrelative="t" path="m@4@5l@4@11@9@11@9@5xe">
+                <v:formulas>
+                  <v:f eqn="if lineDrawn pixelLineWidth 0"/>
+                  <v:f eqn="sum @0 1 0"/>
+                  <v:f eqn="sum 0 0 @1"/>
+                  <v:f eqn="prod @2 1 2"/>
+                  <v:f eqn="prod @3 21600 pixelWidth"/>
+                  <v:f eqn="prod @3 21600 pixelHeight"/>
+                  <v:f eqn="sum @0 0 1"/>
+                  <v:f eqn="prod @6 1 2"/>
+                  <v:f eqn="prod @7 21600 pixelWidth"/>
+                  <v:f eqn="sum @8 21600 0"/>
+                  <v:f eqn="prod @7 21600 pixelHeight"/>
+                  <v:f eqn="sum @10 21600 0"/>
+                </v:formulas>
+              </v:shapetype>
+              <v:shape id="_x0000_i0" o:spid="_x0000_s0" type="#_x0000_t75" style="width:272.74pt;height:50.37pt;mso-wrap-distance-left:0.00pt;mso-wrap-distance-top:0.00pt;mso-wrap-distance-right:0.00pt;mso-wrap-distance-bottom:0.00pt;" stroked="false">
+                <v:path textboxrect="0,0,0,0"/>
+                <v:imagedata r:id="rId9" o:title=""/>
+              </v:shape>
+            </w:pict>
+          </mc:Fallback>
+        </mc:AlternateContent>
+      </w:r>
+      <w:r>
+        <w:rPr>
+          <w:highlight w:val="none"/>
+        </w:rPr>
+      </w:r>
+      <w:r>
+        <w:rPr>
+          <w:highlight w:val="none"/>
+        </w:rPr>
+      </w:r>
+    </w:p>
+    <w:p>
+      <w:pPr>
+        <w:pStyle w:val="621"/>
+        <w:numPr>
+          <w:ilvl w:val="2"/>
+          <w:numId w:val="1"/>
+        </w:numPr>
+      </w:pPr>
+      <w:r>
+        <w:rPr>
+          <w:highlight w:val="none"/>
+        </w:rPr>
+        <w:t xml:space="preserve">If you can do it, go ahead and do so </w:t>
+      </w:r>
+      <w:r>
+        <w:rPr>
+          <w:highlight w:val="none"/>
+        </w:rPr>
+      </w:r>
+    </w:p>
+    <w:p>
+      <w:pPr>
+        <w:pStyle w:val="621"/>
+        <w:numPr>
+          <w:ilvl w:val="2"/>
+          <w:numId w:val="1"/>
+        </w:numPr>
+      </w:pPr>
+      <w:r>
+        <w:rPr>
+          <w:highlight w:val="none"/>
+        </w:rPr>
+        <w:t xml:space="preserve">If you can’t, just skip.</w:t>
       </w:r>
       <w:r>
         <w:rPr>

</xml_diff>